<commit_message>
added latest versions of files
</commit_message>
<xml_diff>
--- a/prosiect unigol.docx
+++ b/prosiect unigol.docx
@@ -1010,21 +1010,7 @@
                 <w:rStyle w:val="Hyperddolen"/>
                 <w:noProof/>
               </w:rPr>
-              <w:t>No</w:t>
-            </w:r>
-            <w:r>
-              <w:rPr>
-                <w:rStyle w:val="Hyperddolen"/>
-                <w:noProof/>
-              </w:rPr>
-              <w:t>d</w:t>
-            </w:r>
-            <w:r>
-              <w:rPr>
-                <w:rStyle w:val="Hyperddolen"/>
-                <w:noProof/>
-              </w:rPr>
-              <w:t xml:space="preserve"> 2</w:t>
+              <w:t>Nod 2</w:t>
             </w:r>
             <w:r>
               <w:rPr>
@@ -1991,15 +1977,7 @@
         <w:t xml:space="preserve">Ond mae yna un faes benodol yn rhaglenni cyfrifiadurol sydd dal yn atynnu llawer o bobl iddo sef rhaglenni gemau. </w:t>
       </w:r>
       <w:r>
-        <w:t>Ers yr 1980au mae’r maes rhaglenni gemau wedi newid o defnyddio “</w:t>
-      </w:r>
-      <w:proofErr w:type="spellStart"/>
-      <w:r>
-        <w:t>assembler</w:t>
-      </w:r>
-      <w:proofErr w:type="spellEnd"/>
-      <w:r>
-        <w:t>” i defnyddio rhaglenni rydych yn gallu lawr lwytho ar y we mewn munudau a felly bydd fy mhrosiect i yn ffocysu ar sut mae’r technegau a’r technolegau sy’n cael ei defnyddio i rhaglenni gemau wedi newid ers yr 80au gyda ffocws benodol a’r injan gemau.</w:t>
+        <w:t>Ers yr 1980au mae’r maes rhaglenni gemau wedi newid o defnyddio “assembler” i defnyddio rhaglenni rydych yn gallu lawr lwytho ar y we mewn munudau a felly bydd fy mhrosiect i yn ffocysu ar sut mae’r technegau a’r technolegau sy’n cael ei defnyddio i rhaglenni gemau wedi newid ers yr 80au gyda ffocws benodol a’r injan gemau.</w:t>
       </w:r>
       <w:r>
         <w:t xml:space="preserve"> Diolch i rhai o’r datblygiadau yma mae’r amser mae’n cymryd i gwneud gem fel </w:t>
@@ -2007,19 +1985,9 @@
       <w:r>
         <w:t>“</w:t>
       </w:r>
-      <w:proofErr w:type="spellStart"/>
-      <w:r>
-        <w:t>super</w:t>
-      </w:r>
-      <w:proofErr w:type="spellEnd"/>
-      <w:r>
-        <w:t xml:space="preserve"> mario </w:t>
-      </w:r>
-      <w:proofErr w:type="spellStart"/>
-      <w:r>
-        <w:t>bros</w:t>
-      </w:r>
-      <w:proofErr w:type="spellEnd"/>
+      <w:r>
+        <w:t>super mario bros</w:t>
+      </w:r>
       <w:r>
         <w:t>”</w:t>
       </w:r>
@@ -2086,7 +2054,13 @@
     </w:p>
     <w:p>
       <w:r>
-        <w:t>Gwneud ymchwil eilaidd ar rhaglenni gemau yn yr 80au ac am y caledwedd oedd ar gael i gwneud hyn.</w:t>
+        <w:t xml:space="preserve">Gwneud ymchwil eilaidd ar rhaglenni gemau yn yr 80au ac am y caledwedd </w:t>
+      </w:r>
+      <w:r>
+        <w:t xml:space="preserve">a meddalwedd </w:t>
+      </w:r>
+      <w:r>
+        <w:t>oedd ar gael i gwneud hyn.</w:t>
       </w:r>
     </w:p>
     <w:p>
@@ -2101,15 +2075,7 @@
     </w:p>
     <w:p>
       <w:r>
-        <w:t xml:space="preserve">Gwneud ymchwil primaidd ar sut mae </w:t>
-      </w:r>
-      <w:proofErr w:type="spellStart"/>
-      <w:r>
-        <w:t>injannau</w:t>
-      </w:r>
-      <w:proofErr w:type="spellEnd"/>
-      <w:r>
-        <w:t xml:space="preserve"> gemau yn cae eu ddatblygu</w:t>
+        <w:t>Gwneud ymchwil primaidd ar sut mae injannau gemau yn cae eu ddatblygu</w:t>
       </w:r>
       <w:r>
         <w:t xml:space="preserve"> a os ydy’r broses wedi newid.</w:t>
@@ -2144,25 +2110,81 @@
       </w:r>
       <w:bookmarkEnd w:id="8"/>
     </w:p>
+    <w:p>
+      <w:r>
+        <w:t xml:space="preserve">Dechrau penseiri yr </w:t>
+      </w:r>
+      <w:r>
+        <w:t>injan a creu cynllun ar sut byddai’n ei ysgrifennu.</w:t>
+      </w:r>
+    </w:p>
+    <w:p>
+      <w:pPr>
+        <w:pStyle w:val="Pennawd3"/>
+      </w:pPr>
+      <w:r>
+        <w:t xml:space="preserve"> </w:t>
+      </w:r>
+      <w:r>
+        <w:t>Amcan 2:</w:t>
+      </w:r>
+    </w:p>
+    <w:p>
+      <w:r>
+        <w:t>Dechrau rhaglennu’r injan ei hun yn cynnwys modiwl ffiseg, graffeg, mathemateg a gwrthrych gem.</w:t>
+      </w:r>
+    </w:p>
+    <w:p>
+      <w:pPr>
+        <w:pStyle w:val="Pennawd3"/>
+      </w:pPr>
+      <w:r>
+        <w:t>Amcan 3:</w:t>
+      </w:r>
+    </w:p>
+    <w:p>
+      <w:r>
+        <w:t>Ail gyfeirio’r cod a trysio unrhyw problemau sy’n dod lan wrth ei ysgrifennu.</w:t>
+      </w:r>
+    </w:p>
     <w:p/>
     <w:p>
-      <w:r>
-        <w:tab/>
-      </w:r>
-      <w:r>
-        <w:tab/>
-      </w:r>
-      <w:r>
-        <w:tab/>
-      </w:r>
-      <w:r>
-        <w:tab/>
-      </w:r>
-      <w:r>
-        <w:tab/>
-      </w:r>
-      <w:r>
-        <w:tab/>
+      <w:pPr>
+        <w:pStyle w:val="Pennawd2"/>
+      </w:pPr>
+      <w:r>
+        <w:t>Nod 3</w:t>
+      </w:r>
+    </w:p>
+    <w:p>
+      <w:r>
+        <w:t>Creu cyflwyniad ar sut mae’r technolegau a technegau am datblygi gemau wedi newid</w:t>
+      </w:r>
+    </w:p>
+    <w:p>
+      <w:pPr>
+        <w:pStyle w:val="Pennawd3"/>
+      </w:pPr>
+      <w:r>
+        <w:t>Amcan 1:</w:t>
+      </w:r>
+    </w:p>
+    <w:p>
+      <w:r>
+        <w:t>Ysgrifennu Sgript a creu fath o “storyboard” ar beth byddai’n cynnwys.</w:t>
+      </w:r>
+    </w:p>
+    <w:p>
+      <w:pPr>
+        <w:pStyle w:val="Pennawd3"/>
+      </w:pPr>
+      <w:r>
+        <w:t>Amcan 2:</w:t>
+      </w:r>
+    </w:p>
+    <w:p>
+      <w:r>
+        <w:t>Creu’r cyflwyniad trwy defnyddio’r injan ei hun.</w:t>
       </w:r>
     </w:p>
     <w:p/>
@@ -2206,15 +2228,7 @@
         <w:t>e</w:t>
       </w:r>
       <w:r>
-        <w:t xml:space="preserve">s yna unrhyw cynnydd wedi fod  o ran dechnolegau wedi bod ers yr 80au a dyddiau y “Nintendo </w:t>
-      </w:r>
-      <w:proofErr w:type="spellStart"/>
-      <w:r>
-        <w:t>Entertainment</w:t>
-      </w:r>
-      <w:proofErr w:type="spellEnd"/>
-      <w:r>
-        <w:t xml:space="preserve"> System”</w:t>
+        <w:t>s yna unrhyw cynnydd wedi fod  o ran dechnolegau wedi bod ers yr 80au a dyddiau y “Nintendo Entertainment System”</w:t>
       </w:r>
       <w:r>
         <w:t>.</w:t>
@@ -2231,15 +2245,7 @@
     </w:p>
     <w:p>
       <w:r>
-        <w:t xml:space="preserve">Fel ddarn o ymchwil primaidd arall byddai’n cynnal cyfweliad gyda aelod o staff sydd gyda gradd mewn rhaglenni gemau er mwyn trafod sut mae </w:t>
-      </w:r>
-      <w:proofErr w:type="spellStart"/>
-      <w:r>
-        <w:t>injannau</w:t>
-      </w:r>
-      <w:proofErr w:type="spellEnd"/>
-      <w:r>
-        <w:t xml:space="preserve"> gemau yn cael ei ddatblygi ac os ydi’r broses wedi ddod yn haws neu yn fwy anodd ers yr 80au. Byddaf yn defnyddio </w:t>
+        <w:t xml:space="preserve">Fel ddarn o ymchwil primaidd arall byddai’n cynnal cyfweliad gyda aelod o staff sydd gyda gradd mewn rhaglenni gemau er mwyn trafod sut mae injannau gemau yn cael ei ddatblygi ac os ydi’r broses wedi ddod yn haws neu yn fwy anodd ers yr 80au. Byddaf yn defnyddio </w:t>
       </w:r>
       <w:r>
         <w:t>ffynhonnell</w:t>
@@ -2251,23 +2257,7 @@
         <w:t xml:space="preserve"> gemau cyfrifiadurol modern </w:t>
       </w:r>
       <w:r>
-        <w:t xml:space="preserve">yn cael ei ddatblygi. Credaf fod ffynhonnell yma yn dibynadwy gan fod gan aelod o staff yma gradd mewn rhaglenni gemau ond roedd ei brosiect terfynol i greu injan gem </w:t>
-      </w:r>
-      <w:proofErr w:type="spellStart"/>
-      <w:r>
-        <w:t>symml</w:t>
-      </w:r>
-      <w:proofErr w:type="spellEnd"/>
-      <w:r>
-        <w:t xml:space="preserve"> d trwy defnyddio’r llyfrgelloedd “</w:t>
-      </w:r>
-      <w:proofErr w:type="spellStart"/>
-      <w:r>
-        <w:t>openGL</w:t>
-      </w:r>
-      <w:proofErr w:type="spellEnd"/>
-      <w:r>
-        <w:t xml:space="preserve">” a felly mae </w:t>
+        <w:t xml:space="preserve">yn cael ei ddatblygi. Credaf fod ffynhonnell yma yn dibynadwy gan fod gan aelod o staff yma gradd mewn rhaglenni gemau ond roedd ei brosiect terfynol i greu injan gem symml d trwy defnyddio’r llyfrgelloedd “openGL” a felly mae </w:t>
       </w:r>
       <w:r>
         <w:t>ganddo fe</w:t>
@@ -2276,66 +2266,17 @@
         <w:t xml:space="preserve"> gwybodaeth brio</w:t>
       </w:r>
       <w:r>
-        <w:t xml:space="preserve">dol ar datblygiad </w:t>
-      </w:r>
-      <w:proofErr w:type="spellStart"/>
-      <w:r>
-        <w:t>injanau</w:t>
-      </w:r>
-      <w:proofErr w:type="spellEnd"/>
-      <w:r>
-        <w:t xml:space="preserve"> gemau.</w:t>
-      </w:r>
-    </w:p>
-    <w:p>
-      <w:r>
-        <w:t xml:space="preserve">Byddai wedyn yn gwneud ymchwil eilaidd ar sut roedd gemau cyfrifiaduro yn chael ei ddatblygu yn yr 80au yn </w:t>
-      </w:r>
-      <w:proofErr w:type="spellStart"/>
-      <w:r>
-        <w:t>ffocysi</w:t>
-      </w:r>
-      <w:proofErr w:type="spellEnd"/>
-      <w:r>
-        <w:t xml:space="preserve"> ar sut fath o ieithoedd rhaglenni a chaledwedd roedden </w:t>
-      </w:r>
-      <w:proofErr w:type="spellStart"/>
-      <w:r>
-        <w:t>nhw’n</w:t>
-      </w:r>
-      <w:proofErr w:type="spellEnd"/>
-      <w:r>
-        <w:t xml:space="preserve"> </w:t>
-      </w:r>
-      <w:proofErr w:type="spellStart"/>
-      <w:r>
-        <w:t>defnyddo</w:t>
-      </w:r>
-      <w:proofErr w:type="spellEnd"/>
-      <w:r>
-        <w:t xml:space="preserve"> i gwneud gemau fel “</w:t>
-      </w:r>
-      <w:proofErr w:type="spellStart"/>
-      <w:r>
-        <w:t>super</w:t>
-      </w:r>
-      <w:proofErr w:type="spellEnd"/>
-      <w:r>
-        <w:t xml:space="preserve"> mario” a “</w:t>
-      </w:r>
-      <w:proofErr w:type="spellStart"/>
-      <w:r>
-        <w:t>tetris</w:t>
-      </w:r>
-      <w:proofErr w:type="spellEnd"/>
-      <w:r>
-        <w:t xml:space="preserve">”. Byddai’n cael gwybodaeth yma o nifer o erthyglau a fideos am rhaglenni gemau yn yr 80au a defnyddio’r iaith </w:t>
-      </w:r>
-      <w:proofErr w:type="spellStart"/>
-      <w:r>
-        <w:t>assembler</w:t>
-      </w:r>
-      <w:proofErr w:type="spellEnd"/>
+        <w:t>dol ar datblygiad injanau gemau.</w:t>
+      </w:r>
+    </w:p>
+    <w:p>
+      <w:r>
+        <w:t xml:space="preserve">Byddai wedyn yn gwneud ymchwil eilaidd ar sut roedd gemau cyfrifiaduro yn chael ei ddatblygu yn yr 80au yn ffocysi ar sut fath o ieithoedd rhaglenni a chaledwedd roedden nhw’n defnyddo i gwneud gemau fel “super mario” a “tetris”. Byddai’n cael gwybodaeth yma o nifer o erthyglau a fideos am </w:t>
+      </w:r>
+      <w:r>
+        <w:lastRenderedPageBreak/>
+        <w:t>rhaglenni gemau yn yr 80au a defnyddio’r iaith assembler</w:t>
+      </w:r>
       <w:r>
         <w:rPr>
           <w:vertAlign w:val="superscript"/>
@@ -2348,97 +2289,183 @@
       <w:r>
         <w:t>ffynonellau</w:t>
       </w:r>
-      <w:bookmarkStart w:id="11" w:name="_GoBack"/>
+      <w:r>
+        <w:t xml:space="preserve"> yma yn dibynadwy gan fod nhw e wedi ysgrifennu gan rhaglennwyr broffesiynol  a oedd yn gweithio ar gemau yn ystod y cyfnod neu gan rhaglenwyr sydd nawr gyda phrofiad fawr yn rhaglenni gemau am hen systemau gemau cyfrifiadurol</w:t>
+      </w:r>
+      <w:r>
+        <w:t>.</w:t>
+      </w:r>
+    </w:p>
+    <w:p/>
+    <w:p>
+      <w:pPr>
+        <w:pStyle w:val="Pennawd2"/>
+      </w:pPr>
+      <w:r>
+        <w:t>Nod 2:</w:t>
+      </w:r>
+    </w:p>
+    <w:p/>
+    <w:p/>
+    <w:p>
+      <w:pPr>
+        <w:pStyle w:val="Pennawd1"/>
+      </w:pPr>
+      <w:bookmarkStart w:id="11" w:name="_Toc529794796"/>
+      <w:r>
+        <w:t>Dadansoddi Data Rhifadol</w:t>
+      </w:r>
       <w:bookmarkEnd w:id="11"/>
-      <w:r>
-        <w:t xml:space="preserve"> yma yn dibynadwy gan fod nhw e wedi ysgrifennu gan rhaglennwyr broffesiynol  a oedd yn gweithio ar gemau yn ystod y cyfnod neu gan rhaglenwyr sydd nawr gyda phrofiad fawr yn rhaglenni gemau am hen systemau gemau cyfrifiadurol</w:t>
+    </w:p>
+    <w:p>
+      <w:pPr>
+        <w:pStyle w:val="Pennawd1"/>
+      </w:pPr>
+      <w:bookmarkStart w:id="12" w:name="_Toc529794797"/>
+      <w:r>
+        <w:t>Dadansoddi Gwybodaeth</w:t>
+      </w:r>
+      <w:bookmarkEnd w:id="12"/>
+    </w:p>
+    <w:p/>
+    <w:p>
+      <w:pPr>
+        <w:pStyle w:val="Pennawd2"/>
+      </w:pPr>
+      <w:r>
+        <w:t>Amcan 2:</w:t>
+      </w:r>
+    </w:p>
+    <w:p/>
+    <w:p>
+      <w:r>
+        <w:t>Ail amcan o’r nod gyntaf fi oedd i darganfod sut oedd gemau cyfrifia</w:t>
+      </w:r>
+      <w:r>
+        <w:t>d</w:t>
+      </w:r>
+      <w:r>
+        <w:t>urol yn yr 1980au yn cael ei rhaglenni a felly mi wnes i ymchwil mewn i’r fath o caledwedd a meddalwedd oedd ar gael i datblygu gemau</w:t>
+      </w:r>
+      <w:r>
+        <w:t>. O rhan y meddalwedd bydd rhan fwyaf o gemau yn cael e</w:t>
+      </w:r>
+      <w:r>
+        <w:t>i rhaglenni yn iaith “Assembler”</w:t>
+      </w:r>
+      <w:r>
+        <w:t xml:space="preserve"> fel mae’n dweud yn y dyfyniad canlynol: </w:t>
+      </w:r>
+      <w:r>
+        <w:t>“all consoles were at that stage, was coded in machine-specific assembler”</w:t>
+      </w:r>
+      <w:r>
+        <w:rPr>
+          <w:vertAlign w:val="superscript"/>
+        </w:rPr>
+        <w:t>[2]</w:t>
       </w:r>
       <w:r>
         <w:t>.</w:t>
       </w:r>
+      <w:r>
+        <w:t xml:space="preserve"> A felly bydd y broses o rhaglennu gem newydd yn un hir iawn gan fod y syniad fodern o ail-defnyddio cod bron ddim yn bodoli gan fod y cod byddwch yn ysgrifennu </w:t>
+      </w:r>
+      <w:r>
+        <w:t xml:space="preserve">yn benodol i’r peiriant yna, ac i safonau modern bydd y peiriant yn hynod o amhwerus fel yr “Atari 2600”: </w:t>
+      </w:r>
+      <w:r>
+        <w:t>“The console featured a 6507 CPU equipped with 128 bytes of RAM, which were used to store state variables such as the life and ammunition levels</w:t>
+      </w:r>
+      <w:r>
+        <w:t>.</w:t>
+      </w:r>
+      <w:r>
+        <w:t>”</w:t>
+      </w:r>
+      <w:r>
+        <w:t xml:space="preserve"> Er fod hwn yn edrych yn amhwerus am yr amser roedd hyn  yn hynod o gy</w:t>
+      </w:r>
+      <w:r>
+        <w:t>flym a gyda cod ddigon o “perfor</w:t>
+      </w:r>
+      <w:r>
+        <w:t>mant” bydd hyn yn ddigon i rhedeg bron unrhyw fath o gem.</w:t>
+      </w:r>
+      <w:r>
+        <w:t xml:space="preserve"> Credaf fod ffynhonell yma yn defnyddiol gan fod yn rhoi mewnweliad dda i ba fath o caledwedd oedd ar gael i datblygwyr gemau ar y pryd.</w:t>
+      </w:r>
     </w:p>
     <w:p/>
     <w:p>
-      <w:pPr>
-        <w:pStyle w:val="Pennawd2"/>
-      </w:pPr>
-      <w:r>
-        <w:t>Nod 2:</w:t>
-      </w:r>
+      <w:bookmarkStart w:id="13" w:name="_GoBack"/>
+      <w:bookmarkEnd w:id="13"/>
+    </w:p>
+    <w:p>
+      <w:pPr>
+        <w:pStyle w:val="Pennawd1"/>
+      </w:pPr>
+      <w:bookmarkStart w:id="14" w:name="_Toc529794798"/>
+      <w:r>
+        <w:t>Darlun y Prosiect Terfynol</w:t>
+      </w:r>
+      <w:bookmarkEnd w:id="14"/>
+    </w:p>
+    <w:p>
+      <w:pPr>
+        <w:pStyle w:val="Pennawd1"/>
+      </w:pPr>
+      <w:bookmarkStart w:id="15" w:name="_Toc529794799"/>
+      <w:r>
+        <w:t>Casgliad</w:t>
+      </w:r>
+      <w:bookmarkEnd w:id="15"/>
+    </w:p>
+    <w:p>
+      <w:pPr>
+        <w:pStyle w:val="Pennawd1"/>
+      </w:pPr>
+      <w:bookmarkStart w:id="16" w:name="_Toc529794800"/>
+      <w:r>
+        <w:t>Atodiadau</w:t>
+      </w:r>
+      <w:bookmarkEnd w:id="16"/>
+    </w:p>
+    <w:p>
+      <w:pPr>
+        <w:pStyle w:val="Pennawd1"/>
+      </w:pPr>
+      <w:bookmarkStart w:id="17" w:name="_Toc529794801"/>
+      <w:r>
+        <w:t>Llyfryddiaeth</w:t>
+      </w:r>
+      <w:bookmarkEnd w:id="17"/>
     </w:p>
     <w:p/>
     <w:p>
+      <w:r>
+        <w:t xml:space="preserve">[2] gwelwch ffeil </w:t>
+      </w:r>
+      <w:r>
+        <w:t>ffynonellau</w:t>
+      </w:r>
+      <w:r>
+        <w:t xml:space="preserve"> </w:t>
+      </w:r>
+      <w:r>
+        <w:t>ffynhonnell</w:t>
+      </w:r>
+      <w:r>
+        <w:t xml:space="preserve"> 4</w:t>
+      </w:r>
+    </w:p>
+    <w:p>
       <w:pPr>
         <w:pStyle w:val="Pennawd1"/>
       </w:pPr>
-      <w:bookmarkStart w:id="12" w:name="_Toc529794796"/>
+      <w:bookmarkStart w:id="18" w:name="_Toc529794802"/>
       <w:r>
         <w:lastRenderedPageBreak/>
-        <w:t xml:space="preserve">Dadansoddi Data </w:t>
-      </w:r>
-      <w:proofErr w:type="spellStart"/>
-      <w:r>
-        <w:t>Rhifadol</w:t>
-      </w:r>
-      <w:bookmarkEnd w:id="12"/>
-      <w:proofErr w:type="spellEnd"/>
-    </w:p>
-    <w:p>
-      <w:pPr>
-        <w:pStyle w:val="Pennawd1"/>
-      </w:pPr>
-      <w:bookmarkStart w:id="13" w:name="_Toc529794797"/>
-      <w:r>
-        <w:t>Dadansoddi Gwybodaeth</w:t>
-      </w:r>
-      <w:bookmarkEnd w:id="13"/>
-    </w:p>
-    <w:p>
-      <w:pPr>
-        <w:pStyle w:val="Pennawd1"/>
-      </w:pPr>
-      <w:bookmarkStart w:id="14" w:name="_Toc529794798"/>
-      <w:r>
-        <w:t>Darlun y Prosiect Terfynol</w:t>
-      </w:r>
-      <w:bookmarkEnd w:id="14"/>
-    </w:p>
-    <w:p>
-      <w:pPr>
-        <w:pStyle w:val="Pennawd1"/>
-      </w:pPr>
-      <w:bookmarkStart w:id="15" w:name="_Toc529794799"/>
-      <w:r>
-        <w:t>Casgliad</w:t>
-      </w:r>
-      <w:bookmarkEnd w:id="15"/>
-    </w:p>
-    <w:p>
-      <w:pPr>
-        <w:pStyle w:val="Pennawd1"/>
-      </w:pPr>
-      <w:bookmarkStart w:id="16" w:name="_Toc529794800"/>
-      <w:r>
-        <w:t>Atodiadau</w:t>
-      </w:r>
-      <w:bookmarkEnd w:id="16"/>
-    </w:p>
-    <w:p>
-      <w:pPr>
-        <w:pStyle w:val="Pennawd1"/>
-      </w:pPr>
-      <w:bookmarkStart w:id="17" w:name="_Toc529794801"/>
-      <w:r>
-        <w:t>Llyfryddiaeth</w:t>
-      </w:r>
-      <w:bookmarkEnd w:id="17"/>
-    </w:p>
-    <w:p>
-      <w:pPr>
-        <w:pStyle w:val="Pennawd1"/>
-      </w:pPr>
-      <w:bookmarkStart w:id="18" w:name="_Toc529794802"/>
-      <w:r>
         <w:t>Gwerthusiad</w:t>
       </w:r>
       <w:bookmarkEnd w:id="18"/>
@@ -2553,7 +2580,7 @@
           <w:rPr>
             <w:noProof/>
           </w:rPr>
-          <w:t>4</w:t>
+          <w:t>5</w:t>
         </w:r>
         <w:r>
           <w:fldChar w:fldCharType="end"/>
@@ -3540,7 +3567,7 @@
 </file>
 
 <file path=customXml/itemProps2.xml><?xml version="1.0" encoding="utf-8"?>
-<ds:datastoreItem xmlns:ds="http://schemas.openxmlformats.org/officeDocument/2006/customXml" ds:itemID="{3B0657E8-33F6-4D25-9964-9A2779F6F5A9}">
+<ds:datastoreItem xmlns:ds="http://schemas.openxmlformats.org/officeDocument/2006/customXml" ds:itemID="{4EE4CB5E-6C7B-4524-AD52-B205097F527A}">
   <ds:schemaRefs>
     <ds:schemaRef ds:uri="http://schemas.openxmlformats.org/officeDocument/2006/bibliography"/>
   </ds:schemaRefs>

</xml_diff>